<commit_message>
App jokenpo - State
</commit_message>
<xml_diff>
--- a/0_Conceitos/Aprendendo a usar React.docx
+++ b/0_Conceitos/Aprendendo a usar React.docx
@@ -1746,10 +1746,7 @@
         </w:numPr>
       </w:pPr>
       <w:r>
-        <w:t>N</w:t>
-      </w:r>
-      <w:r>
-        <w:t xml:space="preserve">o </w:t>
+        <w:t xml:space="preserve">No </w:t>
       </w:r>
       <w:proofErr w:type="spellStart"/>
       <w:r>
@@ -1799,8 +1796,6 @@
       <w:pPr>
         <w:pStyle w:val="PargrafodaLista"/>
       </w:pPr>
-      <w:bookmarkStart w:id="0" w:name="_GoBack"/>
-      <w:bookmarkEnd w:id="0"/>
     </w:p>
     <w:p>
       <w:pPr>
@@ -1811,10 +1806,7 @@
         </w:numPr>
       </w:pPr>
       <w:r>
-        <w:t>R</w:t>
-      </w:r>
-      <w:r>
-        <w:t xml:space="preserve">ode o simulador </w:t>
+        <w:t xml:space="preserve">Rode o simulador </w:t>
       </w:r>
       <w:proofErr w:type="spellStart"/>
       <w:r>
@@ -1979,7 +1971,155 @@
     </w:p>
     <w:p/>
     <w:p/>
-    <w:p/>
+    <w:p>
+      <w:r>
+        <w:br w:type="page"/>
+      </w:r>
+    </w:p>
+    <w:p>
+      <w:pPr>
+        <w:jc w:val="center"/>
+        <w:rPr>
+          <w:b/>
+          <w:sz w:val="36"/>
+          <w:szCs w:val="36"/>
+        </w:rPr>
+      </w:pPr>
+      <w:r>
+        <w:rPr>
+          <w:b/>
+          <w:sz w:val="36"/>
+          <w:szCs w:val="36"/>
+        </w:rPr>
+        <w:lastRenderedPageBreak/>
+        <w:t>Atalho do emulador Android</w:t>
+      </w:r>
+    </w:p>
+    <w:p>
+      <w:pPr>
+        <w:pStyle w:val="PargrafodaLista"/>
+        <w:numPr>
+          <w:ilvl w:val="0"/>
+          <w:numId w:val="2"/>
+        </w:numPr>
+      </w:pPr>
+      <w:r>
+        <w:t>C</w:t>
+      </w:r>
+      <w:proofErr w:type="spellStart"/>
+      <w:r>
+        <w:t xml:space="preserve">trl </w:t>
+      </w:r>
+      <w:proofErr w:type="spellEnd"/>
+      <w:r>
+        <w:t>+ M = Abre o menu;</w:t>
+      </w:r>
+    </w:p>
+    <w:p>
+      <w:pPr>
+        <w:pStyle w:val="PargrafodaLista"/>
+        <w:numPr>
+          <w:ilvl w:val="0"/>
+          <w:numId w:val="2"/>
+        </w:numPr>
+      </w:pPr>
+      <w:r>
+        <w:t xml:space="preserve">Menu -&gt; Live </w:t>
+      </w:r>
+      <w:proofErr w:type="spellStart"/>
+      <w:r>
+        <w:t>reload</w:t>
+      </w:r>
+      <w:proofErr w:type="spellEnd"/>
+      <w:r>
+        <w:t xml:space="preserve"> = Toda vez que salvar o arquivo editado, o app </w:t>
+      </w:r>
+      <w:proofErr w:type="spellStart"/>
+      <w:r>
+        <w:t>sera</w:t>
+      </w:r>
+      <w:proofErr w:type="spellEnd"/>
+      <w:r>
+        <w:t xml:space="preserve"> atualizado automaticamente no emulador</w:t>
+      </w:r>
+      <w:r>
+        <w:t>.</w:t>
+      </w:r>
+    </w:p>
+    <w:p>
+      <w:pPr>
+        <w:pStyle w:val="PargrafodaLista"/>
+        <w:numPr>
+          <w:ilvl w:val="0"/>
+          <w:numId w:val="2"/>
+        </w:numPr>
+      </w:pPr>
+      <w:r>
+        <w:t xml:space="preserve">Atualiza App pelo terminal = </w:t>
+      </w:r>
+      <w:proofErr w:type="spellStart"/>
+      <w:r>
+        <w:t>adb</w:t>
+      </w:r>
+      <w:proofErr w:type="spellEnd"/>
+      <w:r>
+        <w:t xml:space="preserve"> </w:t>
+      </w:r>
+      <w:proofErr w:type="spellStart"/>
+      <w:r>
+        <w:t>shell</w:t>
+      </w:r>
+      <w:proofErr w:type="spellEnd"/>
+      <w:r>
+        <w:t xml:space="preserve"> input </w:t>
+      </w:r>
+      <w:proofErr w:type="spellStart"/>
+      <w:r>
+        <w:t>keyevent</w:t>
+      </w:r>
+      <w:proofErr w:type="spellEnd"/>
+      <w:r>
+        <w:t xml:space="preserve"> 46 46</w:t>
+      </w:r>
+    </w:p>
+    <w:p>
+      <w:pPr>
+        <w:pStyle w:val="PargrafodaLista"/>
+        <w:numPr>
+          <w:ilvl w:val="0"/>
+          <w:numId w:val="2"/>
+        </w:numPr>
+      </w:pPr>
+      <w:r>
+        <w:t xml:space="preserve">Abre o menu pelo terminal = </w:t>
+      </w:r>
+      <w:proofErr w:type="spellStart"/>
+      <w:r>
+        <w:t>adb</w:t>
+      </w:r>
+      <w:proofErr w:type="spellEnd"/>
+      <w:r>
+        <w:t xml:space="preserve"> </w:t>
+      </w:r>
+      <w:proofErr w:type="spellStart"/>
+      <w:r>
+        <w:t>shell</w:t>
+      </w:r>
+      <w:proofErr w:type="spellEnd"/>
+      <w:r>
+        <w:t xml:space="preserve"> input </w:t>
+      </w:r>
+      <w:proofErr w:type="spellStart"/>
+      <w:r>
+        <w:t>keyevent</w:t>
+      </w:r>
+      <w:proofErr w:type="spellEnd"/>
+      <w:r>
+        <w:t xml:space="preserve"> 82 82</w:t>
+      </w:r>
+      <w:bookmarkStart w:id="0" w:name="_GoBack"/>
+      <w:bookmarkEnd w:id="0"/>
+    </w:p>
     <w:sectPr>
       <w:pgSz w:w="11906" w:h="16838"/>
       <w:pgMar w:top="1417" w:right="1701" w:bottom="1417" w:left="1701" w:header="708" w:footer="708" w:gutter="0"/>
@@ -2078,8 +2218,123 @@
       </w:pPr>
     </w:lvl>
   </w:abstractNum>
+  <w:abstractNum w:abstractNumId="1" w15:restartNumberingAfterBreak="0">
+    <w:nsid w:val="4A072A7C"/>
+    <w:multiLevelType w:val="hybridMultilevel"/>
+    <w:tmpl w:val="98AC8176"/>
+    <w:lvl w:ilvl="0" w:tplc="4C804530">
+      <w:numFmt w:val="bullet"/>
+      <w:lvlText w:val=""/>
+      <w:lvlJc w:val="left"/>
+      <w:pPr>
+        <w:ind w:left="720" w:hanging="360"/>
+      </w:pPr>
+      <w:rPr>
+        <w:rFonts w:ascii="Symbol" w:eastAsiaTheme="minorHAnsi" w:hAnsi="Symbol" w:cstheme="minorBidi" w:hint="default"/>
+      </w:rPr>
+    </w:lvl>
+    <w:lvl w:ilvl="1" w:tplc="04160003" w:tentative="1">
+      <w:start w:val="1"/>
+      <w:numFmt w:val="bullet"/>
+      <w:lvlText w:val="o"/>
+      <w:lvlJc w:val="left"/>
+      <w:pPr>
+        <w:ind w:left="1440" w:hanging="360"/>
+      </w:pPr>
+      <w:rPr>
+        <w:rFonts w:ascii="Courier New" w:hAnsi="Courier New" w:cs="Courier New" w:hint="default"/>
+      </w:rPr>
+    </w:lvl>
+    <w:lvl w:ilvl="2" w:tplc="04160005" w:tentative="1">
+      <w:start w:val="1"/>
+      <w:numFmt w:val="bullet"/>
+      <w:lvlText w:val=""/>
+      <w:lvlJc w:val="left"/>
+      <w:pPr>
+        <w:ind w:left="2160" w:hanging="360"/>
+      </w:pPr>
+      <w:rPr>
+        <w:rFonts w:ascii="Wingdings" w:hAnsi="Wingdings" w:hint="default"/>
+      </w:rPr>
+    </w:lvl>
+    <w:lvl w:ilvl="3" w:tplc="04160001" w:tentative="1">
+      <w:start w:val="1"/>
+      <w:numFmt w:val="bullet"/>
+      <w:lvlText w:val=""/>
+      <w:lvlJc w:val="left"/>
+      <w:pPr>
+        <w:ind w:left="2880" w:hanging="360"/>
+      </w:pPr>
+      <w:rPr>
+        <w:rFonts w:ascii="Symbol" w:hAnsi="Symbol" w:hint="default"/>
+      </w:rPr>
+    </w:lvl>
+    <w:lvl w:ilvl="4" w:tplc="04160003" w:tentative="1">
+      <w:start w:val="1"/>
+      <w:numFmt w:val="bullet"/>
+      <w:lvlText w:val="o"/>
+      <w:lvlJc w:val="left"/>
+      <w:pPr>
+        <w:ind w:left="3600" w:hanging="360"/>
+      </w:pPr>
+      <w:rPr>
+        <w:rFonts w:ascii="Courier New" w:hAnsi="Courier New" w:cs="Courier New" w:hint="default"/>
+      </w:rPr>
+    </w:lvl>
+    <w:lvl w:ilvl="5" w:tplc="04160005" w:tentative="1">
+      <w:start w:val="1"/>
+      <w:numFmt w:val="bullet"/>
+      <w:lvlText w:val=""/>
+      <w:lvlJc w:val="left"/>
+      <w:pPr>
+        <w:ind w:left="4320" w:hanging="360"/>
+      </w:pPr>
+      <w:rPr>
+        <w:rFonts w:ascii="Wingdings" w:hAnsi="Wingdings" w:hint="default"/>
+      </w:rPr>
+    </w:lvl>
+    <w:lvl w:ilvl="6" w:tplc="04160001" w:tentative="1">
+      <w:start w:val="1"/>
+      <w:numFmt w:val="bullet"/>
+      <w:lvlText w:val=""/>
+      <w:lvlJc w:val="left"/>
+      <w:pPr>
+        <w:ind w:left="5040" w:hanging="360"/>
+      </w:pPr>
+      <w:rPr>
+        <w:rFonts w:ascii="Symbol" w:hAnsi="Symbol" w:hint="default"/>
+      </w:rPr>
+    </w:lvl>
+    <w:lvl w:ilvl="7" w:tplc="04160003" w:tentative="1">
+      <w:start w:val="1"/>
+      <w:numFmt w:val="bullet"/>
+      <w:lvlText w:val="o"/>
+      <w:lvlJc w:val="left"/>
+      <w:pPr>
+        <w:ind w:left="5760" w:hanging="360"/>
+      </w:pPr>
+      <w:rPr>
+        <w:rFonts w:ascii="Courier New" w:hAnsi="Courier New" w:cs="Courier New" w:hint="default"/>
+      </w:rPr>
+    </w:lvl>
+    <w:lvl w:ilvl="8" w:tplc="04160005" w:tentative="1">
+      <w:start w:val="1"/>
+      <w:numFmt w:val="bullet"/>
+      <w:lvlText w:val=""/>
+      <w:lvlJc w:val="left"/>
+      <w:pPr>
+        <w:ind w:left="6480" w:hanging="360"/>
+      </w:pPr>
+      <w:rPr>
+        <w:rFonts w:ascii="Wingdings" w:hAnsi="Wingdings" w:hint="default"/>
+      </w:rPr>
+    </w:lvl>
+  </w:abstractNum>
   <w:num w:numId="1">
     <w:abstractNumId w:val="0"/>
+  </w:num>
+  <w:num w:numId="2">
+    <w:abstractNumId w:val="1"/>
   </w:num>
 </w:numbering>
 </file>

</xml_diff>

<commit_message>
Firebase login, logout, verificacao, novo usuario - ok
</commit_message>
<xml_diff>
--- a/0_Conceitos/Aprendendo a usar React.docx
+++ b/0_Conceitos/Aprendendo a usar React.docx
@@ -2088,8 +2088,6 @@
       <w:pPr>
         <w:pStyle w:val="PargrafodaLista"/>
       </w:pPr>
-      <w:bookmarkStart w:id="0" w:name="_GoBack"/>
-      <w:bookmarkEnd w:id="0"/>
     </w:p>
     <w:p>
       <w:pPr>
@@ -2098,6 +2096,105 @@
           <w:ilvl w:val="0"/>
           <w:numId w:val="3"/>
         </w:numPr>
+        <w:rPr>
+          <w:b/>
+        </w:rPr>
+      </w:pPr>
+      <w:proofErr w:type="spellStart"/>
+      <w:r>
+        <w:rPr>
+          <w:b/>
+        </w:rPr>
+        <w:t>Firebase</w:t>
+      </w:r>
+      <w:proofErr w:type="spellEnd"/>
+    </w:p>
+    <w:p>
+      <w:pPr>
+        <w:pStyle w:val="PargrafodaLista"/>
+        <w:rPr>
+          <w:rFonts w:ascii="Consolas" w:hAnsi="Consolas"/>
+          <w:color w:val="EC5252"/>
+          <w:shd w:val="clear" w:color="auto" w:fill="F2F3F5"/>
+        </w:rPr>
+      </w:pPr>
+      <w:proofErr w:type="spellStart"/>
+      <w:r>
+        <w:rPr>
+          <w:rFonts w:ascii="Consolas" w:hAnsi="Consolas"/>
+          <w:color w:val="EC5252"/>
+          <w:shd w:val="clear" w:color="auto" w:fill="F2F3F5"/>
+        </w:rPr>
+        <w:t>npm</w:t>
+      </w:r>
+      <w:proofErr w:type="spellEnd"/>
+      <w:r>
+        <w:rPr>
+          <w:rFonts w:ascii="Consolas" w:hAnsi="Consolas"/>
+          <w:color w:val="EC5252"/>
+          <w:shd w:val="clear" w:color="auto" w:fill="F2F3F5"/>
+        </w:rPr>
+        <w:t xml:space="preserve"> </w:t>
+      </w:r>
+      <w:proofErr w:type="spellStart"/>
+      <w:r>
+        <w:rPr>
+          <w:rFonts w:ascii="Consolas" w:hAnsi="Consolas"/>
+          <w:color w:val="EC5252"/>
+          <w:shd w:val="clear" w:color="auto" w:fill="F2F3F5"/>
+        </w:rPr>
+        <w:t>install</w:t>
+      </w:r>
+      <w:proofErr w:type="spellEnd"/>
+      <w:r>
+        <w:rPr>
+          <w:rFonts w:ascii="Consolas" w:hAnsi="Consolas"/>
+          <w:color w:val="EC5252"/>
+          <w:shd w:val="clear" w:color="auto" w:fill="F2F3F5"/>
+        </w:rPr>
+        <w:t xml:space="preserve"> --</w:t>
+      </w:r>
+      <w:proofErr w:type="spellStart"/>
+      <w:r>
+        <w:rPr>
+          <w:rFonts w:ascii="Consolas" w:hAnsi="Consolas"/>
+          <w:color w:val="EC5252"/>
+          <w:shd w:val="clear" w:color="auto" w:fill="F2F3F5"/>
+        </w:rPr>
+        <w:t>save</w:t>
+      </w:r>
+      <w:proofErr w:type="spellEnd"/>
+      <w:r>
+        <w:rPr>
+          <w:rFonts w:ascii="Consolas" w:hAnsi="Consolas"/>
+          <w:color w:val="EC5252"/>
+          <w:shd w:val="clear" w:color="auto" w:fill="F2F3F5"/>
+        </w:rPr>
+        <w:t xml:space="preserve"> </w:t>
+      </w:r>
+      <w:proofErr w:type="spellStart"/>
+      <w:r>
+        <w:rPr>
+          <w:rFonts w:ascii="Consolas" w:hAnsi="Consolas"/>
+          <w:color w:val="EC5252"/>
+          <w:shd w:val="clear" w:color="auto" w:fill="F2F3F5"/>
+        </w:rPr>
+        <w:t>firebase</w:t>
+      </w:r>
+      <w:proofErr w:type="spellEnd"/>
+    </w:p>
+    <w:p>
+      <w:pPr>
+        <w:pStyle w:val="PargrafodaLista"/>
+      </w:pPr>
+    </w:p>
+    <w:p>
+      <w:pPr>
+        <w:pStyle w:val="PargrafodaLista"/>
+        <w:numPr>
+          <w:ilvl w:val="0"/>
+          <w:numId w:val="3"/>
+        </w:numPr>
       </w:pPr>
       <w:proofErr w:type="spellStart"/>
       <w:r>
@@ -2109,11 +2206,14 @@
       <w:pPr>
         <w:pStyle w:val="PargrafodaLista"/>
       </w:pPr>
+      <w:bookmarkStart w:id="0" w:name="_GoBack"/>
+      <w:bookmarkEnd w:id="0"/>
     </w:p>
     <w:p/>
     <w:p/>
     <w:p>
       <w:r>
+        <w:lastRenderedPageBreak/>
         <w:br w:type="page"/>
       </w:r>
     </w:p>

</xml_diff>

<commit_message>
Fluxo formCadastro -> Boas Vindas
</commit_message>
<xml_diff>
--- a/0_Conceitos/Aprendendo a usar React.docx
+++ b/0_Conceitos/Aprendendo a usar React.docx
@@ -2086,8 +2086,6 @@
       <w:pPr>
         <w:pStyle w:val="PargrafodaLista"/>
       </w:pPr>
-      <w:bookmarkStart w:id="0" w:name="_GoBack"/>
-      <w:bookmarkEnd w:id="0"/>
     </w:p>
     <w:p>
       <w:pPr>
@@ -2246,8 +2244,10 @@
           <w:color w:val="EC5252"/>
           <w:shd w:val="clear" w:color="auto" w:fill="F2F3F5"/>
         </w:rPr>
-        <w:t xml:space="preserve"> –</w:t>
-      </w:r>
+        <w:t xml:space="preserve"> --</w:t>
+      </w:r>
+      <w:bookmarkStart w:id="0" w:name="_GoBack"/>
+      <w:bookmarkEnd w:id="0"/>
       <w:proofErr w:type="spellStart"/>
       <w:r>
         <w:rPr>
@@ -2288,6 +2288,11 @@
     <w:p>
       <w:pPr>
         <w:pStyle w:val="PargrafodaLista"/>
+        <w:rPr>
+          <w:rFonts w:ascii="Consolas" w:hAnsi="Consolas"/>
+          <w:color w:val="EC5252"/>
+          <w:shd w:val="clear" w:color="auto" w:fill="F2F3F5"/>
+        </w:rPr>
       </w:pPr>
       <w:proofErr w:type="spellStart"/>
       <w:r>
@@ -2323,7 +2328,15 @@
           <w:color w:val="EC5252"/>
           <w:shd w:val="clear" w:color="auto" w:fill="F2F3F5"/>
         </w:rPr>
-        <w:t xml:space="preserve"> –</w:t>
+        <w:t xml:space="preserve"> </w:t>
+      </w:r>
+      <w:r>
+        <w:rPr>
+          <w:rFonts w:ascii="Consolas" w:hAnsi="Consolas"/>
+          <w:color w:val="EC5252"/>
+          <w:shd w:val="clear" w:color="auto" w:fill="F2F3F5"/>
+        </w:rPr>
+        <w:t>--</w:t>
       </w:r>
       <w:proofErr w:type="spellStart"/>
       <w:r>
@@ -2350,15 +2363,130 @@
           <w:color w:val="EC5252"/>
           <w:shd w:val="clear" w:color="auto" w:fill="F2F3F5"/>
         </w:rPr>
-        <w:t>react-</w:t>
-      </w:r>
-      <w:r>
-        <w:rPr>
-          <w:rFonts w:ascii="Consolas" w:hAnsi="Consolas"/>
-          <w:color w:val="EC5252"/>
-          <w:shd w:val="clear" w:color="auto" w:fill="F2F3F5"/>
-        </w:rPr>
-        <w:t>redux</w:t>
+        <w:t>react-redux</w:t>
+      </w:r>
+      <w:proofErr w:type="spellEnd"/>
+      <w:r>
+        <w:rPr>
+          <w:rFonts w:ascii="Consolas" w:hAnsi="Consolas"/>
+          <w:color w:val="EC5252"/>
+          <w:shd w:val="clear" w:color="auto" w:fill="F2F3F5"/>
+        </w:rPr>
+        <w:t xml:space="preserve"> </w:t>
+      </w:r>
+    </w:p>
+    <w:p>
+      <w:pPr>
+        <w:pStyle w:val="PargrafodaLista"/>
+      </w:pPr>
+    </w:p>
+    <w:p>
+      <w:pPr>
+        <w:pStyle w:val="PargrafodaLista"/>
+        <w:numPr>
+          <w:ilvl w:val="0"/>
+          <w:numId w:val="3"/>
+        </w:numPr>
+      </w:pPr>
+      <w:proofErr w:type="spellStart"/>
+      <w:r>
+        <w:t>Redux</w:t>
+      </w:r>
+      <w:proofErr w:type="spellEnd"/>
+      <w:r>
+        <w:t xml:space="preserve"> </w:t>
+      </w:r>
+      <w:proofErr w:type="spellStart"/>
+      <w:r>
+        <w:t>thunk</w:t>
+      </w:r>
+      <w:proofErr w:type="spellEnd"/>
+      <w:r>
+        <w:t xml:space="preserve"> (Problemas de executar funções de promessa</w:t>
+      </w:r>
+      <w:r>
+        <w:t>)</w:t>
+      </w:r>
+    </w:p>
+    <w:p>
+      <w:pPr>
+        <w:pStyle w:val="PargrafodaLista"/>
+        <w:rPr>
+          <w:rFonts w:ascii="Consolas" w:hAnsi="Consolas"/>
+          <w:color w:val="EC5252"/>
+          <w:shd w:val="clear" w:color="auto" w:fill="F2F3F5"/>
+        </w:rPr>
+      </w:pPr>
+      <w:proofErr w:type="spellStart"/>
+      <w:r>
+        <w:rPr>
+          <w:rFonts w:ascii="Consolas" w:hAnsi="Consolas"/>
+          <w:color w:val="EC5252"/>
+          <w:shd w:val="clear" w:color="auto" w:fill="F2F3F5"/>
+        </w:rPr>
+        <w:t>npm</w:t>
+      </w:r>
+      <w:proofErr w:type="spellEnd"/>
+      <w:r>
+        <w:rPr>
+          <w:rFonts w:ascii="Consolas" w:hAnsi="Consolas"/>
+          <w:color w:val="EC5252"/>
+          <w:shd w:val="clear" w:color="auto" w:fill="F2F3F5"/>
+        </w:rPr>
+        <w:t xml:space="preserve"> </w:t>
+      </w:r>
+      <w:proofErr w:type="spellStart"/>
+      <w:r>
+        <w:rPr>
+          <w:rFonts w:ascii="Consolas" w:hAnsi="Consolas"/>
+          <w:color w:val="EC5252"/>
+          <w:shd w:val="clear" w:color="auto" w:fill="F2F3F5"/>
+        </w:rPr>
+        <w:t>install</w:t>
+      </w:r>
+      <w:proofErr w:type="spellEnd"/>
+      <w:r>
+        <w:rPr>
+          <w:rFonts w:ascii="Consolas" w:hAnsi="Consolas"/>
+          <w:color w:val="EC5252"/>
+          <w:shd w:val="clear" w:color="auto" w:fill="F2F3F5"/>
+        </w:rPr>
+        <w:t xml:space="preserve"> </w:t>
+      </w:r>
+      <w:r>
+        <w:rPr>
+          <w:rFonts w:ascii="Consolas" w:hAnsi="Consolas"/>
+          <w:color w:val="EC5252"/>
+          <w:shd w:val="clear" w:color="auto" w:fill="F2F3F5"/>
+        </w:rPr>
+        <w:t>--</w:t>
+      </w:r>
+      <w:proofErr w:type="spellStart"/>
+      <w:r>
+        <w:rPr>
+          <w:rFonts w:ascii="Consolas" w:hAnsi="Consolas"/>
+          <w:color w:val="EC5252"/>
+          <w:shd w:val="clear" w:color="auto" w:fill="F2F3F5"/>
+        </w:rPr>
+        <w:t>save</w:t>
+      </w:r>
+      <w:proofErr w:type="spellEnd"/>
+      <w:r>
+        <w:rPr>
+          <w:rFonts w:ascii="Consolas" w:hAnsi="Consolas"/>
+          <w:color w:val="EC5252"/>
+          <w:shd w:val="clear" w:color="auto" w:fill="F2F3F5"/>
+        </w:rPr>
+        <w:t xml:space="preserve"> </w:t>
+      </w:r>
+      <w:proofErr w:type="spellStart"/>
+      <w:r>
+        <w:rPr>
+          <w:rFonts w:ascii="Consolas" w:hAnsi="Consolas"/>
+          <w:color w:val="EC5252"/>
+          <w:shd w:val="clear" w:color="auto" w:fill="F2F3F5"/>
+        </w:rPr>
+        <w:t>redux-thunk</w:t>
       </w:r>
       <w:proofErr w:type="spellEnd"/>
       <w:r>

</xml_diff>

<commit_message>
Correcao erro import firebase
</commit_message>
<xml_diff>
--- a/0_Conceitos/Aprendendo a usar React.docx
+++ b/0_Conceitos/Aprendendo a usar React.docx
@@ -2111,75 +2111,87 @@
       <w:pPr>
         <w:pStyle w:val="PargrafodaLista"/>
         <w:rPr>
-          <w:rFonts w:ascii="Consolas" w:hAnsi="Consolas"/>
-          <w:color w:val="EC5252"/>
-          <w:shd w:val="clear" w:color="auto" w:fill="F2F3F5"/>
-        </w:rPr>
-      </w:pPr>
-      <w:proofErr w:type="spellStart"/>
-      <w:r>
-        <w:rPr>
-          <w:rFonts w:ascii="Consolas" w:hAnsi="Consolas"/>
-          <w:color w:val="EC5252"/>
-          <w:shd w:val="clear" w:color="auto" w:fill="F2F3F5"/>
+          <w:b/>
+        </w:rPr>
+      </w:pPr>
+      <w:proofErr w:type="spellStart"/>
+      <w:r>
+        <w:rPr>
+          <w:rFonts w:ascii="Helvetica" w:hAnsi="Helvetica" w:cs="Helvetica"/>
+          <w:color w:val="29303B"/>
+          <w:sz w:val="20"/>
+          <w:szCs w:val="20"/>
+          <w:shd w:val="clear" w:color="auto" w:fill="FFFFFF"/>
         </w:rPr>
         <w:t>npm</w:t>
       </w:r>
       <w:proofErr w:type="spellEnd"/>
       <w:r>
         <w:rPr>
-          <w:rFonts w:ascii="Consolas" w:hAnsi="Consolas"/>
-          <w:color w:val="EC5252"/>
-          <w:shd w:val="clear" w:color="auto" w:fill="F2F3F5"/>
-        </w:rPr>
-        <w:t xml:space="preserve"> </w:t>
-      </w:r>
-      <w:proofErr w:type="spellStart"/>
-      <w:r>
-        <w:rPr>
-          <w:rFonts w:ascii="Consolas" w:hAnsi="Consolas"/>
-          <w:color w:val="EC5252"/>
-          <w:shd w:val="clear" w:color="auto" w:fill="F2F3F5"/>
+          <w:rFonts w:ascii="Helvetica" w:hAnsi="Helvetica" w:cs="Helvetica"/>
+          <w:color w:val="29303B"/>
+          <w:sz w:val="20"/>
+          <w:szCs w:val="20"/>
+          <w:shd w:val="clear" w:color="auto" w:fill="FFFFFF"/>
+        </w:rPr>
+        <w:t xml:space="preserve"> </w:t>
+      </w:r>
+      <w:proofErr w:type="spellStart"/>
+      <w:r>
+        <w:rPr>
+          <w:rFonts w:ascii="Helvetica" w:hAnsi="Helvetica" w:cs="Helvetica"/>
+          <w:color w:val="29303B"/>
+          <w:sz w:val="20"/>
+          <w:szCs w:val="20"/>
+          <w:shd w:val="clear" w:color="auto" w:fill="FFFFFF"/>
         </w:rPr>
         <w:t>install</w:t>
       </w:r>
       <w:proofErr w:type="spellEnd"/>
       <w:r>
         <w:rPr>
-          <w:rFonts w:ascii="Consolas" w:hAnsi="Consolas"/>
-          <w:color w:val="EC5252"/>
-          <w:shd w:val="clear" w:color="auto" w:fill="F2F3F5"/>
+          <w:rFonts w:ascii="Helvetica" w:hAnsi="Helvetica" w:cs="Helvetica"/>
+          <w:color w:val="29303B"/>
+          <w:sz w:val="20"/>
+          <w:szCs w:val="20"/>
+          <w:shd w:val="clear" w:color="auto" w:fill="FFFFFF"/>
         </w:rPr>
         <w:t xml:space="preserve"> --</w:t>
       </w:r>
       <w:proofErr w:type="spellStart"/>
       <w:r>
         <w:rPr>
-          <w:rFonts w:ascii="Consolas" w:hAnsi="Consolas"/>
-          <w:color w:val="EC5252"/>
-          <w:shd w:val="clear" w:color="auto" w:fill="F2F3F5"/>
+          <w:rFonts w:ascii="Helvetica" w:hAnsi="Helvetica" w:cs="Helvetica"/>
+          <w:color w:val="29303B"/>
+          <w:sz w:val="20"/>
+          <w:szCs w:val="20"/>
+          <w:shd w:val="clear" w:color="auto" w:fill="FFFFFF"/>
         </w:rPr>
         <w:t>save</w:t>
       </w:r>
       <w:proofErr w:type="spellEnd"/>
       <w:r>
         <w:rPr>
-          <w:rFonts w:ascii="Consolas" w:hAnsi="Consolas"/>
-          <w:color w:val="EC5252"/>
-          <w:shd w:val="clear" w:color="auto" w:fill="F2F3F5"/>
-        </w:rPr>
-        <w:t xml:space="preserve"> </w:t>
-      </w:r>
-      <w:proofErr w:type="spellStart"/>
-      <w:r>
-        <w:rPr>
-          <w:rFonts w:ascii="Consolas" w:hAnsi="Consolas"/>
-          <w:color w:val="EC5252"/>
-          <w:shd w:val="clear" w:color="auto" w:fill="F2F3F5"/>
-        </w:rPr>
-        <w:t>firebase</w:t>
-      </w:r>
-      <w:proofErr w:type="spellEnd"/>
+          <w:rFonts w:ascii="Helvetica" w:hAnsi="Helvetica" w:cs="Helvetica"/>
+          <w:color w:val="29303B"/>
+          <w:sz w:val="20"/>
+          <w:szCs w:val="20"/>
+          <w:shd w:val="clear" w:color="auto" w:fill="FFFFFF"/>
+        </w:rPr>
+        <w:t xml:space="preserve"> </w:t>
+      </w:r>
+      <w:r>
+        <w:rPr>
+          <w:rFonts w:ascii="Helvetica" w:hAnsi="Helvetica" w:cs="Helvetica"/>
+          <w:color w:val="29303B"/>
+          <w:sz w:val="20"/>
+          <w:szCs w:val="20"/>
+          <w:shd w:val="clear" w:color="auto" w:fill="FFFFFF"/>
+        </w:rPr>
+        <w:t>firebase@5.0.3</w:t>
+      </w:r>
+      <w:bookmarkStart w:id="0" w:name="_GoBack"/>
+      <w:bookmarkEnd w:id="0"/>
     </w:p>
     <w:p>
       <w:pPr>
@@ -2246,8 +2258,6 @@
         </w:rPr>
         <w:t xml:space="preserve"> --</w:t>
       </w:r>
-      <w:bookmarkStart w:id="0" w:name="_GoBack"/>
-      <w:bookmarkEnd w:id="0"/>
       <w:proofErr w:type="spellStart"/>
       <w:r>
         <w:rPr>
@@ -2496,6 +2506,88 @@
           <w:shd w:val="clear" w:color="auto" w:fill="F2F3F5"/>
         </w:rPr>
         <w:t xml:space="preserve"> </w:t>
+      </w:r>
+    </w:p>
+    <w:p>
+      <w:pPr>
+        <w:pStyle w:val="PargrafodaLista"/>
+      </w:pPr>
+    </w:p>
+    <w:p>
+      <w:pPr>
+        <w:pStyle w:val="PargrafodaLista"/>
+      </w:pPr>
+    </w:p>
+    <w:p>
+      <w:pPr>
+        <w:pStyle w:val="PargrafodaLista"/>
+        <w:numPr>
+          <w:ilvl w:val="0"/>
+          <w:numId w:val="3"/>
+        </w:numPr>
+      </w:pPr>
+      <w:r>
+        <w:lastRenderedPageBreak/>
+        <w:t>Base 64</w:t>
+      </w:r>
+    </w:p>
+    <w:p>
+      <w:pPr>
+        <w:pStyle w:val="PargrafodaLista"/>
+      </w:pPr>
+      <w:proofErr w:type="spellStart"/>
+      <w:r>
+        <w:rPr>
+          <w:rFonts w:ascii="Consolas" w:hAnsi="Consolas"/>
+          <w:color w:val="EC5252"/>
+          <w:shd w:val="clear" w:color="auto" w:fill="F2F3F5"/>
+        </w:rPr>
+        <w:t>npm</w:t>
+      </w:r>
+      <w:proofErr w:type="spellEnd"/>
+      <w:r>
+        <w:rPr>
+          <w:rFonts w:ascii="Consolas" w:hAnsi="Consolas"/>
+          <w:color w:val="EC5252"/>
+          <w:shd w:val="clear" w:color="auto" w:fill="F2F3F5"/>
+        </w:rPr>
+        <w:t xml:space="preserve"> </w:t>
+      </w:r>
+      <w:proofErr w:type="spellStart"/>
+      <w:r>
+        <w:rPr>
+          <w:rFonts w:ascii="Consolas" w:hAnsi="Consolas"/>
+          <w:color w:val="EC5252"/>
+          <w:shd w:val="clear" w:color="auto" w:fill="F2F3F5"/>
+        </w:rPr>
+        <w:t>install</w:t>
+      </w:r>
+      <w:proofErr w:type="spellEnd"/>
+      <w:r>
+        <w:rPr>
+          <w:rFonts w:ascii="Consolas" w:hAnsi="Consolas"/>
+          <w:color w:val="EC5252"/>
+          <w:shd w:val="clear" w:color="auto" w:fill="F2F3F5"/>
+        </w:rPr>
+        <w:t xml:space="preserve"> --</w:t>
+      </w:r>
+      <w:proofErr w:type="spellStart"/>
+      <w:r>
+        <w:rPr>
+          <w:rFonts w:ascii="Consolas" w:hAnsi="Consolas"/>
+          <w:color w:val="EC5252"/>
+          <w:shd w:val="clear" w:color="auto" w:fill="F2F3F5"/>
+        </w:rPr>
+        <w:t>save</w:t>
+      </w:r>
+      <w:proofErr w:type="spellEnd"/>
+      <w:r>
+        <w:rPr>
+          <w:rFonts w:ascii="Consolas" w:hAnsi="Consolas"/>
+          <w:color w:val="EC5252"/>
+          <w:shd w:val="clear" w:color="auto" w:fill="F2F3F5"/>
+        </w:rPr>
+        <w:t xml:space="preserve"> base-64 </w:t>
       </w:r>
     </w:p>
     <w:p>

</xml_diff>

<commit_message>
Component tab-view add Principal
</commit_message>
<xml_diff>
--- a/0_Conceitos/Aprendendo a usar React.docx
+++ b/0_Conceitos/Aprendendo a usar React.docx
@@ -2178,20 +2178,8 @@
           <w:szCs w:val="20"/>
           <w:shd w:val="clear" w:color="auto" w:fill="FFFFFF"/>
         </w:rPr>
-        <w:t xml:space="preserve"> </w:t>
-      </w:r>
-      <w:r>
-        <w:rPr>
-          <w:rFonts w:ascii="Helvetica" w:hAnsi="Helvetica" w:cs="Helvetica"/>
-          <w:color w:val="29303B"/>
-          <w:sz w:val="20"/>
-          <w:szCs w:val="20"/>
-          <w:shd w:val="clear" w:color="auto" w:fill="FFFFFF"/>
-        </w:rPr>
-        <w:t>firebase@5.0.3</w:t>
-      </w:r>
-      <w:bookmarkStart w:id="0" w:name="_GoBack"/>
-      <w:bookmarkEnd w:id="0"/>
+        <w:t xml:space="preserve"> firebase@5.0.3</w:t>
+      </w:r>
     </w:p>
     <w:p>
       <w:pPr>
@@ -2534,6 +2522,11 @@
     <w:p>
       <w:pPr>
         <w:pStyle w:val="PargrafodaLista"/>
+        <w:rPr>
+          <w:rFonts w:ascii="Consolas" w:hAnsi="Consolas"/>
+          <w:color w:val="EC5252"/>
+          <w:shd w:val="clear" w:color="auto" w:fill="F2F3F5"/>
+        </w:rPr>
       </w:pPr>
       <w:proofErr w:type="spellStart"/>
       <w:r>
@@ -2589,6 +2582,112 @@
         </w:rPr>
         <w:t xml:space="preserve"> base-64 </w:t>
       </w:r>
+    </w:p>
+    <w:p>
+      <w:pPr>
+        <w:pStyle w:val="PargrafodaLista"/>
+        <w:numPr>
+          <w:ilvl w:val="0"/>
+          <w:numId w:val="3"/>
+        </w:numPr>
+      </w:pPr>
+      <w:proofErr w:type="spellStart"/>
+      <w:r>
+        <w:t>TabView</w:t>
+      </w:r>
+      <w:proofErr w:type="spellEnd"/>
+    </w:p>
+    <w:p>
+      <w:pPr>
+        <w:pStyle w:val="PargrafodaLista"/>
+        <w:rPr>
+          <w:rFonts w:ascii="Consolas" w:hAnsi="Consolas"/>
+          <w:color w:val="EC5252"/>
+          <w:shd w:val="clear" w:color="auto" w:fill="F2F3F5"/>
+        </w:rPr>
+      </w:pPr>
+      <w:proofErr w:type="spellStart"/>
+      <w:r>
+        <w:rPr>
+          <w:rFonts w:ascii="Consolas" w:hAnsi="Consolas"/>
+          <w:color w:val="EC5252"/>
+          <w:shd w:val="clear" w:color="auto" w:fill="F2F3F5"/>
+        </w:rPr>
+        <w:t>npm</w:t>
+      </w:r>
+      <w:proofErr w:type="spellEnd"/>
+      <w:r>
+        <w:rPr>
+          <w:rFonts w:ascii="Consolas" w:hAnsi="Consolas"/>
+          <w:color w:val="EC5252"/>
+          <w:shd w:val="clear" w:color="auto" w:fill="F2F3F5"/>
+        </w:rPr>
+        <w:t xml:space="preserve"> </w:t>
+      </w:r>
+      <w:proofErr w:type="spellStart"/>
+      <w:r>
+        <w:rPr>
+          <w:rFonts w:ascii="Consolas" w:hAnsi="Consolas"/>
+          <w:color w:val="EC5252"/>
+          <w:shd w:val="clear" w:color="auto" w:fill="F2F3F5"/>
+        </w:rPr>
+        <w:t>install</w:t>
+      </w:r>
+      <w:proofErr w:type="spellEnd"/>
+      <w:r>
+        <w:rPr>
+          <w:rFonts w:ascii="Consolas" w:hAnsi="Consolas"/>
+          <w:color w:val="EC5252"/>
+          <w:shd w:val="clear" w:color="auto" w:fill="F2F3F5"/>
+        </w:rPr>
+        <w:t xml:space="preserve"> </w:t>
+      </w:r>
+      <w:r>
+        <w:rPr>
+          <w:rFonts w:ascii="Consolas" w:hAnsi="Consolas"/>
+          <w:color w:val="EC5252"/>
+          <w:shd w:val="clear" w:color="auto" w:fill="F2F3F5"/>
+        </w:rPr>
+        <w:t>--</w:t>
+      </w:r>
+      <w:proofErr w:type="spellStart"/>
+      <w:r>
+        <w:rPr>
+          <w:rFonts w:ascii="Consolas" w:hAnsi="Consolas"/>
+          <w:color w:val="EC5252"/>
+          <w:shd w:val="clear" w:color="auto" w:fill="F2F3F5"/>
+        </w:rPr>
+        <w:t>s</w:t>
+      </w:r>
+      <w:r>
+        <w:rPr>
+          <w:rFonts w:ascii="Consolas" w:hAnsi="Consolas"/>
+          <w:color w:val="EC5252"/>
+          <w:shd w:val="clear" w:color="auto" w:fill="F2F3F5"/>
+        </w:rPr>
+        <w:t>ave</w:t>
+      </w:r>
+      <w:proofErr w:type="spellEnd"/>
+      <w:r>
+        <w:rPr>
+          <w:rFonts w:ascii="Consolas" w:hAnsi="Consolas"/>
+          <w:color w:val="EC5252"/>
+          <w:shd w:val="clear" w:color="auto" w:fill="F2F3F5"/>
+        </w:rPr>
+        <w:t xml:space="preserve"> </w:t>
+      </w:r>
+      <w:proofErr w:type="spellStart"/>
+      <w:r>
+        <w:rPr>
+          <w:rFonts w:ascii="Consolas" w:hAnsi="Consolas"/>
+          <w:color w:val="EC5252"/>
+          <w:shd w:val="clear" w:color="auto" w:fill="F2F3F5"/>
+        </w:rPr>
+        <w:t>react-native-tab-view</w:t>
+      </w:r>
+      <w:bookmarkStart w:id="0" w:name="_GoBack"/>
+      <w:bookmarkEnd w:id="0"/>
+      <w:proofErr w:type="spellEnd"/>
     </w:p>
     <w:p>
       <w:pPr>

</xml_diff>